<commit_message>
Forms and CSS updates
</commit_message>
<xml_diff>
--- a/files/forms/Endorsement-for-Plagiarism-Certificate.docx
+++ b/files/forms/Endorsement-for-Plagiarism-Certificate.docx
@@ -67,9 +67,9 @@
             </w:r>
             <w:r>
               <w:rPr>
-                <w:color w:val="808080"/>
-              </w:rPr>
-              <w:t>______________________</w:t>
+                <w:color w:val="000000" w:themeColor="text1"/>
+              </w:rPr>
+              <w:t>${Date}</w:t>
             </w:r>
           </w:p>
         </w:tc>
@@ -98,11 +98,19 @@
               <w:rPr>
                 <w:color w:val="808080"/>
               </w:rPr>
-              <w:t>___</w:t>
+              <w:t>__</w:t>
+            </w:r>
+            <w:proofErr w:type="gramStart"/>
+            <w:r>
+              <w:rPr>
+                <w:color w:val="808080"/>
+              </w:rPr>
+              <w:t>_</w:t>
             </w:r>
             <w:r>
               <w:t xml:space="preserve">  %</w:t>
             </w:r>
+            <w:proofErr w:type="gramEnd"/>
           </w:p>
         </w:tc>
         <w:tc>
@@ -119,6 +127,7 @@
                 <w:szCs w:val="22"/>
               </w:rPr>
             </w:pPr>
+            <w:proofErr w:type="gramStart"/>
             <w:r>
               <w:rPr>
                 <w:rFonts w:ascii="MS Gothic" w:eastAsia="MS Gothic" w:hAnsi="MS Gothic" w:cs="MS Gothic"/>
@@ -139,6 +148,7 @@
               </w:rPr>
               <w:t>Initial</w:t>
             </w:r>
+            <w:proofErr w:type="gramEnd"/>
             <w:r>
               <w:rPr>
                 <w:b/>
@@ -205,13 +215,14 @@
               <w:spacing w:after="40"/>
               <w:ind w:left="342" w:hanging="342"/>
               <w:rPr>
-                <w:sz w:val="22"/>
-                <w:szCs w:val="22"/>
-              </w:rPr>
-            </w:pPr>
-            <w:r>
-              <w:rPr>
-                <w:color w:val="808080"/>
+                <w:color w:val="000000" w:themeColor="text1"/>
+                <w:sz w:val="22"/>
+                <w:szCs w:val="22"/>
+              </w:rPr>
+            </w:pPr>
+            <w:r>
+              <w:rPr>
+                <w:color w:val="000000" w:themeColor="text1"/>
                 <w:sz w:val="22"/>
                 <w:szCs w:val="22"/>
               </w:rPr>
@@ -252,12 +263,14 @@
               <w:spacing w:after="40"/>
               <w:ind w:left="342" w:hanging="342"/>
               <w:rPr>
-                <w:sz w:val="22"/>
-                <w:szCs w:val="22"/>
-              </w:rPr>
-            </w:pPr>
-            <w:r>
-              <w:rPr>
+                <w:color w:val="000000" w:themeColor="text1"/>
+                <w:sz w:val="22"/>
+                <w:szCs w:val="22"/>
+              </w:rPr>
+            </w:pPr>
+            <w:r>
+              <w:rPr>
+                <w:color w:val="000000" w:themeColor="text1"/>
                 <w:sz w:val="22"/>
                 <w:szCs w:val="22"/>
               </w:rPr>
@@ -303,12 +316,14 @@
               </w:tabs>
               <w:spacing w:after="40"/>
               <w:rPr>
-                <w:sz w:val="22"/>
-                <w:szCs w:val="22"/>
-              </w:rPr>
-            </w:pPr>
-            <w:r>
-              <w:rPr>
+                <w:color w:val="000000" w:themeColor="text1"/>
+                <w:sz w:val="22"/>
+                <w:szCs w:val="22"/>
+              </w:rPr>
+            </w:pPr>
+            <w:r>
+              <w:rPr>
+                <w:color w:val="000000" w:themeColor="text1"/>
                 <w:sz w:val="22"/>
                 <w:szCs w:val="22"/>
               </w:rPr>
@@ -316,6 +331,7 @@
             </w:r>
             <w:r>
               <w:rPr>
+                <w:color w:val="000000" w:themeColor="text1"/>
                 <w:sz w:val="22"/>
                 <w:szCs w:val="22"/>
               </w:rPr>
@@ -356,30 +372,18 @@
               <w:spacing w:after="40"/>
               <w:rPr>
                 <w:smallCaps/>
-                <w:sz w:val="22"/>
-                <w:szCs w:val="22"/>
-              </w:rPr>
-            </w:pPr>
-            <w:r>
-              <w:rPr>
-                <w:sz w:val="22"/>
-                <w:szCs w:val="22"/>
-              </w:rPr>
-              <w:t>${</w:t>
-            </w:r>
-            <w:r>
-              <w:rPr>
-                <w:sz w:val="22"/>
-                <w:szCs w:val="22"/>
-              </w:rPr>
-              <w:t>Adviser</w:t>
-            </w:r>
-            <w:r>
-              <w:rPr>
-                <w:sz w:val="22"/>
-                <w:szCs w:val="22"/>
-              </w:rPr>
-              <w:t>}</w:t>
+                <w:color w:val="000000" w:themeColor="text1"/>
+                <w:sz w:val="22"/>
+                <w:szCs w:val="22"/>
+              </w:rPr>
+            </w:pPr>
+            <w:r>
+              <w:rPr>
+                <w:color w:val="000000" w:themeColor="text1"/>
+                <w:sz w:val="22"/>
+                <w:szCs w:val="22"/>
+              </w:rPr>
+              <w:t>${Adviser}</w:t>
             </w:r>
           </w:p>
         </w:tc>
@@ -415,12 +419,14 @@
             <w:pPr>
               <w:spacing w:after="40"/>
               <w:rPr>
-                <w:sz w:val="22"/>
-                <w:szCs w:val="22"/>
-              </w:rPr>
-            </w:pPr>
-            <w:r>
-              <w:rPr>
+                <w:color w:val="000000" w:themeColor="text1"/>
+                <w:sz w:val="22"/>
+                <w:szCs w:val="22"/>
+              </w:rPr>
+            </w:pPr>
+            <w:r>
+              <w:rPr>
+                <w:color w:val="000000" w:themeColor="text1"/>
                 <w:sz w:val="22"/>
                 <w:szCs w:val="22"/>
               </w:rPr>
@@ -429,6 +435,7 @@
             <w:proofErr w:type="spellStart"/>
             <w:r>
               <w:rPr>
+                <w:color w:val="000000" w:themeColor="text1"/>
                 <w:sz w:val="22"/>
                 <w:szCs w:val="22"/>
               </w:rPr>
@@ -437,6 +444,7 @@
             <w:proofErr w:type="spellEnd"/>
             <w:r>
               <w:rPr>
+                <w:color w:val="000000" w:themeColor="text1"/>
                 <w:sz w:val="22"/>
                 <w:szCs w:val="22"/>
               </w:rPr>

</xml_diff>